<commit_message>
Avances del Plan GCS
</commit_message>
<xml_diff>
--- a/office/Word/Avance_RogerCabrera.docx
+++ b/office/Word/Avance_RogerCabrera.docx
@@ -588,8 +588,6 @@
         </w:rPr>
         <w:t>El presente trabajo se realizará con este diseño que consiste en introducir una capa intermedia en el proceso. Cada capa es un proceso que se realiza por separado y bien definido corriendo en plataformas separadas. E la arquitectura tradicional de 3 capas se instala una interfaz de usuario en la computadora del usuario final(administrador).</w:t>
       </w:r>
-      <w:bookmarkStart w:id="0" w:name="_GoBack"/>
-      <w:bookmarkEnd w:id="0"/>
     </w:p>
     <w:p>
       <w:pPr>
@@ -672,6 +670,9 @@
     </w:p>
     <w:p>
       <w:r>
+        <w:rPr>
+          <w:noProof/>
+        </w:rPr>
         <w:drawing>
           <wp:inline distT="0" distB="0" distL="0" distR="0">
             <wp:extent cx="5734050" cy="3438525"/>
@@ -1884,6 +1885,135 @@
           <w:lang w:val="es-ES"/>
         </w:rPr>
       </w:pPr>
+    </w:p>
+    <w:p>
+      <w:pPr>
+        <w:rPr>
+          <w:color w:val="FF0000"/>
+          <w:sz w:val="48"/>
+          <w:lang w:val="es-ES"/>
+        </w:rPr>
+      </w:pPr>
+      <w:r>
+        <w:rPr>
+          <w:color w:val="FF0000"/>
+          <w:sz w:val="48"/>
+          <w:lang w:val="es-ES"/>
+        </w:rPr>
+        <w:lastRenderedPageBreak/>
+        <w:t>Cuarto</w:t>
+      </w:r>
+      <w:r>
+        <w:rPr>
+          <w:color w:val="FF0000"/>
+          <w:sz w:val="48"/>
+          <w:lang w:val="es-ES"/>
+        </w:rPr>
+        <w:t xml:space="preserve"> Avance:</w:t>
+      </w:r>
+    </w:p>
+    <w:p>
+      <w:pPr>
+        <w:pStyle w:val="NormalWeb"/>
+        <w:spacing w:before="0" w:beforeAutospacing="0" w:after="200" w:afterAutospacing="0"/>
+      </w:pPr>
+      <w:r>
+        <w:rPr>
+          <w:rFonts w:ascii="Calibri" w:hAnsi="Calibri" w:cs="Calibri"/>
+          <w:b/>
+          <w:bCs/>
+          <w:color w:val="000000"/>
+          <w:sz w:val="28"/>
+          <w:szCs w:val="28"/>
+        </w:rPr>
+        <w:t>2.2 Responsabilidades</w:t>
+      </w:r>
+    </w:p>
+    <w:p>
+      <w:pPr>
+        <w:pStyle w:val="NormalWeb"/>
+        <w:spacing w:before="0" w:beforeAutospacing="0" w:after="200" w:afterAutospacing="0"/>
+        <w:ind w:left="720"/>
+      </w:pPr>
+      <w:r>
+        <w:rPr>
+          <w:rFonts w:ascii="Calibri" w:hAnsi="Calibri" w:cs="Calibri"/>
+          <w:color w:val="000000"/>
+          <w:sz w:val="28"/>
+          <w:szCs w:val="28"/>
+        </w:rPr>
+        <w:t>El gestor de la configuración se va a encargar directamente de la infraestructura general de la gestión de la configuración y el entorno del equipo de desarrollo del producto. Este rol va a dar soporte a las actividades del desarrollo del producto para que de esta manera tanto los desarrolladores e integradores tengan los campos de trabajo decentes para que puedan edificar y testear su trabajo de manera eficiente.</w:t>
+      </w:r>
+    </w:p>
+    <w:p>
+      <w:pPr>
+        <w:pStyle w:val="NormalWeb"/>
+        <w:spacing w:before="0" w:beforeAutospacing="0" w:after="200" w:afterAutospacing="0"/>
+        <w:ind w:left="720"/>
+      </w:pPr>
+      <w:r>
+        <w:rPr>
+          <w:rFonts w:ascii="Calibri" w:hAnsi="Calibri" w:cs="Calibri"/>
+          <w:color w:val="000000"/>
+          <w:sz w:val="28"/>
+          <w:szCs w:val="28"/>
+        </w:rPr>
+        <w:t>El responsable de elementos de la configuración se encargará de asegurar que cada uno de los elementos de la configuración de los que es responsable estén registrados en la base de datos de configuración con el estado y datos de configuración adecuados,. También estará a cargo de la verificación de que los cambios sobre los elementos que es responsable sigan el proceso de cambios definidos. Añadiendo a eso, trabajará en equipo con el gestor de la configuración para que se pueda identificar las causas de cualquier discordancia identificada en las reuniones y que se implementen las acciones adecuadas.</w:t>
+      </w:r>
+    </w:p>
+    <w:p>
+      <w:pPr>
+        <w:pStyle w:val="NormalWeb"/>
+        <w:spacing w:before="0" w:beforeAutospacing="0" w:after="200" w:afterAutospacing="0"/>
+      </w:pPr>
+      <w:r>
+        <w:rPr>
+          <w:rStyle w:val="apple-tab-span"/>
+          <w:rFonts w:ascii="Calibri" w:hAnsi="Calibri" w:cs="Calibri"/>
+          <w:b/>
+          <w:bCs/>
+          <w:color w:val="000000"/>
+          <w:sz w:val="28"/>
+          <w:szCs w:val="28"/>
+        </w:rPr>
+        <w:tab/>
+      </w:r>
+      <w:r>
+        <w:rPr>
+          <w:rFonts w:ascii="Calibri" w:hAnsi="Calibri" w:cs="Calibri"/>
+          <w:b/>
+          <w:bCs/>
+          <w:color w:val="000000"/>
+          <w:sz w:val="28"/>
+          <w:szCs w:val="28"/>
+        </w:rPr>
+        <w:t>2.2 Políticas, directivas y procedimientos aplicables</w:t>
+      </w:r>
+    </w:p>
+    <w:p>
+      <w:pPr>
+        <w:pStyle w:val="NormalWeb"/>
+        <w:spacing w:before="0" w:beforeAutospacing="0" w:after="200" w:afterAutospacing="0"/>
+        <w:ind w:left="720"/>
+      </w:pPr>
+      <w:r>
+        <w:rPr>
+          <w:rFonts w:ascii="Calibri" w:hAnsi="Calibri" w:cs="Calibri"/>
+          <w:color w:val="000000"/>
+          <w:sz w:val="28"/>
+          <w:szCs w:val="28"/>
+        </w:rPr>
+        <w:t>Respecto a la documentación y código en el repositorio GitHub, todos los miembros participantes del proyecto son colaboradores o contribuidores, esto quiere decir que pueden bajar el repositorio remoto al local y poder hacer las modificaciones necesarias de las tareas asignadas previamente en las reuniones. Cada participante tiene su propia rama aparte de la rama principal, en la cual cada uno en su rama subirá tanto la parte de documentación como el código que se esté trabajando, de esta manera poder visualizar y revisar que cada uno esté trabajando y después de la verificación en conjunta , se procede a pasar a la rama principal que es la documentación y código final para al entrega.</w:t>
+      </w:r>
+    </w:p>
+    <w:p>
+      <w:pPr>
+        <w:rPr>
+          <w:lang w:val="es-ES"/>
+        </w:rPr>
+      </w:pPr>
+      <w:bookmarkStart w:id="0" w:name="_GoBack"/>
+      <w:bookmarkEnd w:id="0"/>
     </w:p>
     <w:sectPr>
       <w:pgSz w:w="12240" w:h="15840"/>
@@ -3925,6 +4055,7 @@
   <w:style w:type="character" w:default="1" w:styleId="Fuentedeprrafopredeter">
     <w:name w:val="Default Paragraph Font"/>
     <w:uiPriority w:val="1"/>
+    <w:semiHidden/>
     <w:unhideWhenUsed/>
   </w:style>
   <w:style w:type="table" w:default="1" w:styleId="Tablanormal">
@@ -3991,6 +4122,27 @@
     <w:link w:val="Piedepgina"/>
     <w:uiPriority w:val="99"/>
     <w:rsid w:val="002828BC"/>
+  </w:style>
+  <w:style w:type="paragraph" w:styleId="NormalWeb">
+    <w:name w:val="Normal (Web)"/>
+    <w:basedOn w:val="Normal"/>
+    <w:uiPriority w:val="99"/>
+    <w:semiHidden/>
+    <w:unhideWhenUsed/>
+    <w:rsid w:val="00DE07D0"/>
+    <w:pPr>
+      <w:spacing w:before="100" w:beforeAutospacing="1" w:after="100" w:afterAutospacing="1" w:line="240" w:lineRule="auto"/>
+    </w:pPr>
+    <w:rPr>
+      <w:rFonts w:ascii="Times New Roman" w:eastAsia="Times New Roman" w:hAnsi="Times New Roman" w:cs="Times New Roman"/>
+      <w:sz w:val="24"/>
+      <w:szCs w:val="24"/>
+    </w:rPr>
+  </w:style>
+  <w:style w:type="character" w:customStyle="1" w:styleId="apple-tab-span">
+    <w:name w:val="apple-tab-span"/>
+    <w:basedOn w:val="Fuentedeprrafopredeter"/>
+    <w:rsid w:val="00DE07D0"/>
   </w:style>
 </w:styles>
 </file>

</xml_diff>